<commit_message>
Update Team member contributions.docx
</commit_message>
<xml_diff>
--- a/Team member contributions.docx
+++ b/Team member contributions.docx
@@ -1,6 +1,6 @@
 
 <file path=word/document.xml><?xml version="1.0" encoding="utf-8"?>
-<w:document xmlns:wpc="http://schemas.microsoft.com/office/word/2010/wordprocessingCanvas" xmlns:mo="http://schemas.microsoft.com/office/mac/office/2008/main" xmlns:mc="http://schemas.openxmlformats.org/markup-compatibility/2006" xmlns:mv="urn:schemas-microsoft-com:mac:vml" xmlns:o="urn:schemas-microsoft-com:office:office" xmlns:r="http://schemas.openxmlformats.org/officeDocument/2006/relationships" xmlns:m="http://schemas.openxmlformats.org/officeDocument/2006/math" xmlns:v="urn:schemas-microsoft-com:vml" xmlns:wp14="http://schemas.microsoft.com/office/word/2010/wordprocessingDrawing" xmlns:wp="http://schemas.openxmlformats.org/drawingml/2006/wordprocessingDrawing" xmlns:w10="urn:schemas-microsoft-com:office:word" xmlns:w="http://schemas.openxmlformats.org/wordprocessingml/2006/main" xmlns:w14="http://schemas.microsoft.com/office/word/2010/wordml" xmlns:w15="http://schemas.microsoft.com/office/word/2012/wordml" xmlns:wpg="http://schemas.microsoft.com/office/word/2010/wordprocessingGroup" xmlns:wpi="http://schemas.microsoft.com/office/word/2010/wordprocessingInk" xmlns:wne="http://schemas.microsoft.com/office/word/2006/wordml" xmlns:wps="http://schemas.microsoft.com/office/word/2010/wordprocessingShape" mc:Ignorable="w14 w15 wp14">
+<w:document xmlns:wpc="http://schemas.microsoft.com/office/word/2010/wordprocessingCanvas" xmlns:cx="http://schemas.microsoft.com/office/drawing/2014/chartex" xmlns:cx1="http://schemas.microsoft.com/office/drawing/2015/9/8/chartex" xmlns:cx2="http://schemas.microsoft.com/office/drawing/2015/10/21/chartex" xmlns:cx3="http://schemas.microsoft.com/office/drawing/2016/5/9/chartex" xmlns:cx4="http://schemas.microsoft.com/office/drawing/2016/5/10/chartex" xmlns:cx5="http://schemas.microsoft.com/office/drawing/2016/5/11/chartex" xmlns:cx6="http://schemas.microsoft.com/office/drawing/2016/5/12/chartex" xmlns:cx7="http://schemas.microsoft.com/office/drawing/2016/5/13/chartex" xmlns:cx8="http://schemas.microsoft.com/office/drawing/2016/5/14/chartex" xmlns:mc="http://schemas.openxmlformats.org/markup-compatibility/2006" xmlns:aink="http://schemas.microsoft.com/office/drawing/2016/ink" xmlns:am3d="http://schemas.microsoft.com/office/drawing/2017/model3d" xmlns:o="urn:schemas-microsoft-com:office:office" xmlns:r="http://schemas.openxmlformats.org/officeDocument/2006/relationships" xmlns:m="http://schemas.openxmlformats.org/officeDocument/2006/math" xmlns:v="urn:schemas-microsoft-com:vml" xmlns:wp14="http://schemas.microsoft.com/office/word/2010/wordprocessingDrawing" xmlns:wp="http://schemas.openxmlformats.org/drawingml/2006/wordprocessingDrawing" xmlns:w10="urn:schemas-microsoft-com:office:word" xmlns:w="http://schemas.openxmlformats.org/wordprocessingml/2006/main" xmlns:w14="http://schemas.microsoft.com/office/word/2010/wordml" xmlns:w15="http://schemas.microsoft.com/office/word/2012/wordml" xmlns:w16cid="http://schemas.microsoft.com/office/word/2016/wordml/cid" xmlns:w16se="http://schemas.microsoft.com/office/word/2015/wordml/symex" xmlns:wpg="http://schemas.microsoft.com/office/word/2010/wordprocessingGroup" xmlns:wpi="http://schemas.microsoft.com/office/word/2010/wordprocessingInk" xmlns:wne="http://schemas.microsoft.com/office/word/2006/wordml" xmlns:wps="http://schemas.microsoft.com/office/word/2010/wordprocessingShape" mc:Ignorable="w14 w15 w16se w16cid wp14">
   <w:body>
     <w:p>
       <w:pPr>
@@ -109,13 +109,8 @@
       </w:r>
       <w:proofErr w:type="spellEnd"/>
       <w:r>
-        <w:t xml:space="preserve"> word </w:t>
-      </w:r>
-      <w:proofErr w:type="spellStart"/>
-      <w:r>
-        <w:t>embeddings</w:t>
-      </w:r>
-      <w:proofErr w:type="spellEnd"/>
+        <w:t xml:space="preserve"> word embeddings</w:t>
+      </w:r>
     </w:p>
     <w:p>
       <w:pPr>
@@ -184,6 +179,38 @@
       <w:proofErr w:type="spellEnd"/>
       <w:r>
         <w:t xml:space="preserve"> document encoder</w:t>
+      </w:r>
+    </w:p>
+    <w:p>
+      <w:pPr>
+        <w:pStyle w:val="ListParagraph"/>
+        <w:numPr>
+          <w:ilvl w:val="0"/>
+          <w:numId w:val="1"/>
+        </w:numPr>
+      </w:pPr>
+      <w:r>
+        <w:t>Starting</w:t>
+      </w:r>
+      <w:r>
+        <w:t xml:space="preserve"> the train script</w:t>
+      </w:r>
+    </w:p>
+    <w:p>
+      <w:pPr>
+        <w:pStyle w:val="ListParagraph"/>
+        <w:numPr>
+          <w:ilvl w:val="0"/>
+          <w:numId w:val="1"/>
+        </w:numPr>
+      </w:pPr>
+      <w:r>
+        <w:t>Create visualizations of the resu</w:t>
+      </w:r>
+      <w:bookmarkStart w:id="0" w:name="_GoBack"/>
+      <w:bookmarkEnd w:id="0"/>
+      <w:r>
+        <w:t>lts (for the poster)</w:t>
       </w:r>
     </w:p>
     <w:p>
@@ -499,8 +526,6 @@
       <w:r>
         <w:t>Discussion</w:t>
       </w:r>
-      <w:bookmarkStart w:id="0" w:name="_GoBack"/>
-      <w:bookmarkEnd w:id="0"/>
     </w:p>
     <w:p/>
     <w:sectPr>
@@ -514,8 +539,8 @@
 </file>
 
 <file path=word/numbering.xml><?xml version="1.0" encoding="utf-8"?>
-<w:numbering xmlns:wpc="http://schemas.microsoft.com/office/word/2010/wordprocessingCanvas" xmlns:mo="http://schemas.microsoft.com/office/mac/office/2008/main" xmlns:mc="http://schemas.openxmlformats.org/markup-compatibility/2006" xmlns:mv="urn:schemas-microsoft-com:mac:vml" xmlns:o="urn:schemas-microsoft-com:office:office" xmlns:r="http://schemas.openxmlformats.org/officeDocument/2006/relationships" xmlns:m="http://schemas.openxmlformats.org/officeDocument/2006/math" xmlns:v="urn:schemas-microsoft-com:vml" xmlns:wp14="http://schemas.microsoft.com/office/word/2010/wordprocessingDrawing" xmlns:wp="http://schemas.openxmlformats.org/drawingml/2006/wordprocessingDrawing" xmlns:w10="urn:schemas-microsoft-com:office:word" xmlns:w="http://schemas.openxmlformats.org/wordprocessingml/2006/main" xmlns:w14="http://schemas.microsoft.com/office/word/2010/wordml" xmlns:w15="http://schemas.microsoft.com/office/word/2012/wordml" xmlns:wpg="http://schemas.microsoft.com/office/word/2010/wordprocessingGroup" xmlns:wpi="http://schemas.microsoft.com/office/word/2010/wordprocessingInk" xmlns:wne="http://schemas.microsoft.com/office/word/2006/wordml" xmlns:wps="http://schemas.microsoft.com/office/word/2010/wordprocessingShape" mc:Ignorable="w14 w15 wp14">
-  <w:abstractNum w:abstractNumId="0">
+<w:numbering xmlns:wpc="http://schemas.microsoft.com/office/word/2010/wordprocessingCanvas" xmlns:cx="http://schemas.microsoft.com/office/drawing/2014/chartex" xmlns:cx1="http://schemas.microsoft.com/office/drawing/2015/9/8/chartex" xmlns:cx2="http://schemas.microsoft.com/office/drawing/2015/10/21/chartex" xmlns:cx3="http://schemas.microsoft.com/office/drawing/2016/5/9/chartex" xmlns:cx4="http://schemas.microsoft.com/office/drawing/2016/5/10/chartex" xmlns:cx5="http://schemas.microsoft.com/office/drawing/2016/5/11/chartex" xmlns:cx6="http://schemas.microsoft.com/office/drawing/2016/5/12/chartex" xmlns:cx7="http://schemas.microsoft.com/office/drawing/2016/5/13/chartex" xmlns:cx8="http://schemas.microsoft.com/office/drawing/2016/5/14/chartex" xmlns:mc="http://schemas.openxmlformats.org/markup-compatibility/2006" xmlns:aink="http://schemas.microsoft.com/office/drawing/2016/ink" xmlns:am3d="http://schemas.microsoft.com/office/drawing/2017/model3d" xmlns:o="urn:schemas-microsoft-com:office:office" xmlns:r="http://schemas.openxmlformats.org/officeDocument/2006/relationships" xmlns:m="http://schemas.openxmlformats.org/officeDocument/2006/math" xmlns:v="urn:schemas-microsoft-com:vml" xmlns:wp14="http://schemas.microsoft.com/office/word/2010/wordprocessingDrawing" xmlns:wp="http://schemas.openxmlformats.org/drawingml/2006/wordprocessingDrawing" xmlns:w10="urn:schemas-microsoft-com:office:word" xmlns:w="http://schemas.openxmlformats.org/wordprocessingml/2006/main" xmlns:w14="http://schemas.microsoft.com/office/word/2010/wordml" xmlns:w15="http://schemas.microsoft.com/office/word/2012/wordml" xmlns:w16cid="http://schemas.microsoft.com/office/word/2016/wordml/cid" xmlns:w16se="http://schemas.microsoft.com/office/word/2015/wordml/symex" xmlns:wpg="http://schemas.microsoft.com/office/word/2010/wordprocessingGroup" xmlns:wpi="http://schemas.microsoft.com/office/word/2010/wordprocessingInk" xmlns:wne="http://schemas.microsoft.com/office/word/2006/wordml" xmlns:wps="http://schemas.microsoft.com/office/word/2010/wordprocessingShape" mc:Ignorable="w14 w15 w16se w16cid wp14">
+  <w:abstractNum w:abstractNumId="0" w15:restartNumberingAfterBreak="0">
     <w:nsid w:val="10FC43D0"/>
     <w:multiLevelType w:val="hybridMultilevel"/>
     <w:tmpl w:val="72663EC8"/>
@@ -601,7 +626,7 @@
       </w:pPr>
     </w:lvl>
   </w:abstractNum>
-  <w:abstractNum w:abstractNumId="1">
+  <w:abstractNum w:abstractNumId="1" w15:restartNumberingAfterBreak="0">
     <w:nsid w:val="1B257F2F"/>
     <w:multiLevelType w:val="hybridMultilevel"/>
     <w:tmpl w:val="ECA2A338"/>
@@ -714,7 +739,7 @@
       </w:rPr>
     </w:lvl>
   </w:abstractNum>
-  <w:abstractNum w:abstractNumId="2">
+  <w:abstractNum w:abstractNumId="2" w15:restartNumberingAfterBreak="0">
     <w:nsid w:val="64903760"/>
     <w:multiLevelType w:val="hybridMultilevel"/>
     <w:tmpl w:val="42C288C8"/>
@@ -840,7 +865,7 @@
 </file>
 
 <file path=word/styles.xml><?xml version="1.0" encoding="utf-8"?>
-<w:styles xmlns:mc="http://schemas.openxmlformats.org/markup-compatibility/2006" xmlns:r="http://schemas.openxmlformats.org/officeDocument/2006/relationships" xmlns:w="http://schemas.openxmlformats.org/wordprocessingml/2006/main" xmlns:w14="http://schemas.microsoft.com/office/word/2010/wordml" xmlns:w15="http://schemas.microsoft.com/office/word/2012/wordml" mc:Ignorable="w14 w15">
+<w:styles xmlns:mc="http://schemas.openxmlformats.org/markup-compatibility/2006" xmlns:r="http://schemas.openxmlformats.org/officeDocument/2006/relationships" xmlns:w="http://schemas.openxmlformats.org/wordprocessingml/2006/main" xmlns:w14="http://schemas.microsoft.com/office/word/2010/wordml" xmlns:w15="http://schemas.microsoft.com/office/word/2012/wordml" xmlns:w16cid="http://schemas.microsoft.com/office/word/2016/wordml/cid" xmlns:w16se="http://schemas.microsoft.com/office/word/2015/wordml/symex" mc:Ignorable="w14 w15 w16se w16cid">
   <w:docDefaults>
     <w:rPrDefault>
       <w:rPr>
@@ -856,7 +881,7 @@
       </w:pPr>
     </w:pPrDefault>
   </w:docDefaults>
-  <w:latentStyles w:defLockedState="0" w:defUIPriority="99" w:defSemiHidden="0" w:defUnhideWhenUsed="0" w:defQFormat="0" w:count="382">
+  <w:latentStyles w:defLockedState="0" w:defUIPriority="99" w:defSemiHidden="0" w:defUnhideWhenUsed="0" w:defQFormat="0" w:count="376">
     <w:lsdException w:name="Normal" w:uiPriority="0" w:qFormat="1"/>
     <w:lsdException w:name="heading 1" w:uiPriority="9" w:qFormat="1"/>
     <w:lsdException w:name="heading 2" w:semiHidden="1" w:uiPriority="9" w:unhideWhenUsed="1" w:qFormat="1"/>

</xml_diff>

<commit_message>
Added paper and contributions PDF
</commit_message>
<xml_diff>
--- a/Team member contributions.docx
+++ b/Team member contributions.docx
@@ -2,6 +2,26 @@
 <file path=word/document.xml><?xml version="1.0" encoding="utf-8"?>
 <w:document xmlns:wpc="http://schemas.microsoft.com/office/word/2010/wordprocessingCanvas" xmlns:cx="http://schemas.microsoft.com/office/drawing/2014/chartex" xmlns:cx1="http://schemas.microsoft.com/office/drawing/2015/9/8/chartex" xmlns:cx2="http://schemas.microsoft.com/office/drawing/2015/10/21/chartex" xmlns:cx3="http://schemas.microsoft.com/office/drawing/2016/5/9/chartex" xmlns:cx4="http://schemas.microsoft.com/office/drawing/2016/5/10/chartex" xmlns:cx5="http://schemas.microsoft.com/office/drawing/2016/5/11/chartex" xmlns:cx6="http://schemas.microsoft.com/office/drawing/2016/5/12/chartex" xmlns:cx7="http://schemas.microsoft.com/office/drawing/2016/5/13/chartex" xmlns:cx8="http://schemas.microsoft.com/office/drawing/2016/5/14/chartex" xmlns:mc="http://schemas.openxmlformats.org/markup-compatibility/2006" xmlns:aink="http://schemas.microsoft.com/office/drawing/2016/ink" xmlns:am3d="http://schemas.microsoft.com/office/drawing/2017/model3d" xmlns:o="urn:schemas-microsoft-com:office:office" xmlns:r="http://schemas.openxmlformats.org/officeDocument/2006/relationships" xmlns:m="http://schemas.openxmlformats.org/officeDocument/2006/math" xmlns:v="urn:schemas-microsoft-com:vml" xmlns:wp14="http://schemas.microsoft.com/office/word/2010/wordprocessingDrawing" xmlns:wp="http://schemas.openxmlformats.org/drawingml/2006/wordprocessingDrawing" xmlns:w10="urn:schemas-microsoft-com:office:word" xmlns:w="http://schemas.openxmlformats.org/wordprocessingml/2006/main" xmlns:w14="http://schemas.microsoft.com/office/word/2010/wordml" xmlns:w15="http://schemas.microsoft.com/office/word/2012/wordml" xmlns:w16cid="http://schemas.microsoft.com/office/word/2016/wordml/cid" xmlns:w16se="http://schemas.microsoft.com/office/word/2015/wordml/symex" xmlns:wpg="http://schemas.microsoft.com/office/word/2010/wordprocessingGroup" xmlns:wpi="http://schemas.microsoft.com/office/word/2010/wordprocessingInk" xmlns:wne="http://schemas.microsoft.com/office/word/2006/wordml" xmlns:wps="http://schemas.microsoft.com/office/word/2010/wordprocessingShape" mc:Ignorable="w14 w15 w16se w16cid wp14">
   <w:body>
+    <w:p>
+      <w:pPr>
+        <w:ind w:left="720" w:hanging="360"/>
+        <w:rPr>
+          <w:b/>
+          <w:bCs/>
+          <w:sz w:val="40"/>
+          <w:szCs w:val="40"/>
+        </w:rPr>
+      </w:pPr>
+      <w:r>
+        <w:rPr>
+          <w:b/>
+          <w:bCs/>
+          <w:sz w:val="40"/>
+          <w:szCs w:val="40"/>
+        </w:rPr>
+        <w:t>Team member contributions</w:t>
+      </w:r>
+    </w:p>
     <w:p>
       <w:pPr>
         <w:ind w:left="720" w:hanging="360"/>
@@ -205,105 +225,101 @@
         </w:numPr>
       </w:pPr>
       <w:r>
-        <w:t>Create visualizations of the resu</w:t>
+        <w:t>Create visualizations of the results (for the poster)</w:t>
+      </w:r>
+    </w:p>
+    <w:p>
+      <w:pPr>
+        <w:pStyle w:val="ListParagraph"/>
+        <w:numPr>
+          <w:ilvl w:val="0"/>
+          <w:numId w:val="1"/>
+        </w:numPr>
+      </w:pPr>
+      <w:r>
+        <w:t>Create the poster</w:t>
+      </w:r>
+    </w:p>
+    <w:p>
+      <w:pPr>
+        <w:pStyle w:val="ListParagraph"/>
+        <w:numPr>
+          <w:ilvl w:val="0"/>
+          <w:numId w:val="1"/>
+        </w:numPr>
+      </w:pPr>
+      <w:r>
+        <w:t xml:space="preserve">Create </w:t>
+      </w:r>
+      <w:r>
+        <w:t xml:space="preserve">the </w:t>
+      </w:r>
+      <w:r>
+        <w:t>model architecture image</w:t>
+      </w:r>
+    </w:p>
+    <w:p>
+      <w:pPr>
+        <w:pStyle w:val="ListParagraph"/>
+        <w:numPr>
+          <w:ilvl w:val="0"/>
+          <w:numId w:val="1"/>
+        </w:numPr>
+      </w:pPr>
+      <w:r>
+        <w:t>Write parts of the paper:</w:t>
+      </w:r>
+    </w:p>
+    <w:p>
+      <w:pPr>
+        <w:pStyle w:val="ListParagraph"/>
+        <w:numPr>
+          <w:ilvl w:val="1"/>
+          <w:numId w:val="1"/>
+        </w:numPr>
+      </w:pPr>
+      <w:r>
+        <w:t>Abstract</w:t>
+      </w:r>
+    </w:p>
+    <w:p>
+      <w:pPr>
+        <w:pStyle w:val="ListParagraph"/>
+        <w:numPr>
+          <w:ilvl w:val="1"/>
+          <w:numId w:val="1"/>
+        </w:numPr>
+      </w:pPr>
+      <w:r>
+        <w:t>A bit of introduction</w:t>
+      </w:r>
+    </w:p>
+    <w:p>
+      <w:pPr>
+        <w:pStyle w:val="ListParagraph"/>
+        <w:numPr>
+          <w:ilvl w:val="1"/>
+          <w:numId w:val="1"/>
+        </w:numPr>
+      </w:pPr>
+      <w:r>
+        <w:t>Methodology</w:t>
+      </w:r>
+    </w:p>
+    <w:p>
+      <w:pPr>
+        <w:pStyle w:val="ListParagraph"/>
+        <w:numPr>
+          <w:ilvl w:val="1"/>
+          <w:numId w:val="1"/>
+        </w:numPr>
+      </w:pPr>
+      <w:r>
+        <w:t>Experiments</w:t>
       </w:r>
       <w:bookmarkStart w:id="0" w:name="_GoBack"/>
       <w:bookmarkEnd w:id="0"/>
-      <w:r>
-        <w:t>lts (for the poster)</w:t>
-      </w:r>
-    </w:p>
-    <w:p>
-      <w:pPr>
-        <w:pStyle w:val="ListParagraph"/>
-        <w:numPr>
-          <w:ilvl w:val="0"/>
-          <w:numId w:val="1"/>
-        </w:numPr>
-      </w:pPr>
-      <w:r>
-        <w:t>Create the poster</w:t>
-      </w:r>
-    </w:p>
-    <w:p>
-      <w:pPr>
-        <w:pStyle w:val="ListParagraph"/>
-        <w:numPr>
-          <w:ilvl w:val="0"/>
-          <w:numId w:val="1"/>
-        </w:numPr>
-      </w:pPr>
-      <w:r>
-        <w:t xml:space="preserve">Create </w:t>
-      </w:r>
-      <w:r>
-        <w:t xml:space="preserve">the </w:t>
-      </w:r>
-      <w:r>
-        <w:t>model architecture image</w:t>
-      </w:r>
-    </w:p>
-    <w:p>
-      <w:pPr>
-        <w:pStyle w:val="ListParagraph"/>
-        <w:numPr>
-          <w:ilvl w:val="0"/>
-          <w:numId w:val="1"/>
-        </w:numPr>
-      </w:pPr>
-      <w:r>
-        <w:t>Write parts of the paper:</w:t>
-      </w:r>
-    </w:p>
-    <w:p>
-      <w:pPr>
-        <w:pStyle w:val="ListParagraph"/>
-        <w:numPr>
-          <w:ilvl w:val="1"/>
-          <w:numId w:val="1"/>
-        </w:numPr>
-      </w:pPr>
-      <w:r>
-        <w:t>Abstract</w:t>
-      </w:r>
-    </w:p>
-    <w:p>
-      <w:pPr>
-        <w:pStyle w:val="ListParagraph"/>
-        <w:numPr>
-          <w:ilvl w:val="1"/>
-          <w:numId w:val="1"/>
-        </w:numPr>
-      </w:pPr>
-      <w:r>
-        <w:t>A bit of introduction</w:t>
-      </w:r>
-    </w:p>
-    <w:p>
-      <w:pPr>
-        <w:pStyle w:val="ListParagraph"/>
-        <w:numPr>
-          <w:ilvl w:val="1"/>
-          <w:numId w:val="1"/>
-        </w:numPr>
-      </w:pPr>
-      <w:r>
-        <w:t>Methodology</w:t>
-      </w:r>
-    </w:p>
-    <w:p>
-      <w:pPr>
-        <w:pStyle w:val="ListParagraph"/>
-        <w:numPr>
-          <w:ilvl w:val="1"/>
-          <w:numId w:val="1"/>
-        </w:numPr>
-      </w:pPr>
-      <w:r>
-        <w:t>Experiments</w:t>
-      </w:r>
-    </w:p>
-    <w:p/>
+    </w:p>
     <w:p>
       <w:pPr>
         <w:rPr>

</xml_diff>